<commit_message>
uploading revised lecture lnotes for phylogenetic trees. Updating modified study guide. Uploading final exam review from Dr. Lee. Uploading renamed big Jaw lecture.
</commit_message>
<xml_diff>
--- a/CS123A/Final Exam Study Guide/CS123A Final Exam Study Guide.docx
+++ b/CS123A/Final Exam Study Guide/CS123A Final Exam Study Guide.docx
@@ -11122,6 +11122,22 @@
     </w:p>
     <w:p>
       <w:pPr>
+        <w:spacing w:after="200" w:line="276" w:lineRule="auto"/>
+        <w:rPr>
+          <w:sz w:val="12"/>
+          <w:szCs w:val="12"/>
+        </w:rPr>
+      </w:pPr>
+      <w:r>
+        <w:rPr>
+          <w:sz w:val="12"/>
+          <w:szCs w:val="12"/>
+        </w:rPr>
+        <w:br w:type="page"/>
+      </w:r>
+    </w:p>
+    <w:p>
+      <w:pPr>
         <w:jc w:val="center"/>
         <w:rPr>
           <w:sz w:val="12"/>
@@ -11790,14 +11806,6 @@
         </w:tc>
       </w:tr>
     </w:tbl>
-    <w:p>
-      <w:pPr>
-        <w:rPr>
-          <w:sz w:val="12"/>
-          <w:szCs w:val="12"/>
-        </w:rPr>
-      </w:pPr>
-    </w:p>
     <w:p>
       <w:pPr>
         <w:rPr>
@@ -12455,7 +12463,6 @@
                 <w:color w:val="0000FF"/>
                 <w:szCs w:val="18"/>
               </w:rPr>
-              <w:lastRenderedPageBreak/>
               <w:t>Cells Affected by HIV:</w:t>
             </w:r>
           </w:p>
@@ -12558,14 +12565,7 @@
               <w:rPr>
                 <w:szCs w:val="18"/>
               </w:rPr>
-              <w:t xml:space="preserve">– White blood cells </w:t>
-            </w:r>
-            <w:r>
-              <w:rPr>
-                <w:szCs w:val="18"/>
-              </w:rPr>
-              <w:lastRenderedPageBreak/>
-              <w:t xml:space="preserve">that </w:t>
+              <w:t xml:space="preserve">– White blood cells that </w:t>
             </w:r>
             <w:r>
               <w:rPr>
@@ -12603,7 +12603,6 @@
                 <w:color w:val="0000FF"/>
                 <w:szCs w:val="18"/>
               </w:rPr>
-              <w:lastRenderedPageBreak/>
               <w:t>Lentivirus</w:t>
             </w:r>
             <w:proofErr w:type="spellEnd"/>
@@ -12735,14 +12734,7 @@
               <w:rPr>
                 <w:szCs w:val="18"/>
               </w:rPr>
-              <w:t xml:space="preserve"> – Simian Immunodeficiency Virus </w:t>
-            </w:r>
-            <w:r>
-              <w:rPr>
-                <w:szCs w:val="18"/>
-              </w:rPr>
-              <w:lastRenderedPageBreak/>
-              <w:t xml:space="preserve">(Infects monkeys and nonhuman </w:t>
+              <w:t xml:space="preserve"> – Simian Immunodeficiency Virus (Infects monkeys and nonhuman </w:t>
             </w:r>
             <w:proofErr w:type="spellStart"/>
             <w:r>
@@ -13668,8 +13660,38 @@
         <w:jc w:val="center"/>
         <w:rPr>
           <w:b/>
-          <w:sz w:val="24"/>
-          <w:szCs w:val="24"/>
+          <w:sz w:val="12"/>
+          <w:szCs w:val="12"/>
+        </w:rPr>
+      </w:pPr>
+    </w:p>
+    <w:p>
+      <w:pPr>
+        <w:jc w:val="center"/>
+        <w:rPr>
+          <w:b/>
+          <w:sz w:val="12"/>
+          <w:szCs w:val="12"/>
+        </w:rPr>
+      </w:pPr>
+    </w:p>
+    <w:p>
+      <w:pPr>
+        <w:jc w:val="center"/>
+        <w:rPr>
+          <w:b/>
+          <w:sz w:val="12"/>
+          <w:szCs w:val="12"/>
+        </w:rPr>
+      </w:pPr>
+    </w:p>
+    <w:p>
+      <w:pPr>
+        <w:jc w:val="center"/>
+        <w:rPr>
+          <w:b/>
+          <w:sz w:val="12"/>
+          <w:szCs w:val="12"/>
         </w:rPr>
       </w:pPr>
     </w:p>
@@ -13689,6 +13711,7 @@
           <w:sz w:val="24"/>
           <w:szCs w:val="24"/>
         </w:rPr>
+        <w:lastRenderedPageBreak/>
         <w:t>Pyrosequencing</w:t>
       </w:r>
       <w:proofErr w:type="spellEnd"/>
@@ -14445,7 +14468,7 @@
                 <v:shape id="_x0000_i1025" type="#_x0000_t75" style="width:160.8pt;height:78.65pt" o:ole="">
                   <v:imagedata r:id="rId15" o:title=""/>
                 </v:shape>
-                <o:OLEObject Type="Embed" ProgID="PBrush" ShapeID="_x0000_i1025" DrawAspect="Content" ObjectID="_1480014491" r:id="rId16"/>
+                <o:OLEObject Type="Embed" ProgID="PBrush" ShapeID="_x0000_i1025" DrawAspect="Content" ObjectID="_1480015408" r:id="rId16"/>
               </w:object>
             </w:r>
           </w:p>
@@ -15081,7 +15104,6 @@
               <w:rPr>
                 <w:szCs w:val="18"/>
               </w:rPr>
-              <w:lastRenderedPageBreak/>
               <w:t xml:space="preserve">These three steps </w:t>
             </w:r>
             <w:proofErr w:type="gramStart"/>
@@ -17815,16 +17837,7 @@
                 <w:color w:val="E36C0A" w:themeColor="accent6" w:themeShade="BF"/>
                 <w:szCs w:val="18"/>
               </w:rPr>
-              <w:t xml:space="preserve">related </w:t>
-            </w:r>
-            <w:r>
-              <w:rPr>
-                <w:b/>
-                <w:color w:val="E36C0A" w:themeColor="accent6" w:themeShade="BF"/>
-                <w:szCs w:val="18"/>
-              </w:rPr>
-              <w:lastRenderedPageBreak/>
-              <w:t>entries in other databases</w:t>
+              <w:t>related entries in other databases</w:t>
             </w:r>
             <w:r>
               <w:rPr>
@@ -17851,7 +17864,6 @@
                 <w:color w:val="0000FF"/>
                 <w:szCs w:val="18"/>
               </w:rPr>
-              <w:lastRenderedPageBreak/>
               <w:t>Non-redundant database</w:t>
             </w:r>
             <w:r>
@@ -17925,14 +17937,7 @@
               <w:rPr>
                 <w:szCs w:val="18"/>
               </w:rPr>
-              <w:t xml:space="preserve"> and it </w:t>
-            </w:r>
-            <w:r>
-              <w:rPr>
-                <w:szCs w:val="18"/>
-              </w:rPr>
-              <w:lastRenderedPageBreak/>
-              <w:t>never changes.</w:t>
+              <w:t xml:space="preserve"> and it never changes.</w:t>
             </w:r>
           </w:p>
         </w:tc>
@@ -21452,7 +21457,7 @@
                 <v:shape id="_x0000_i1026" type="#_x0000_t75" style="width:257.95pt;height:49.45pt" o:ole="">
                   <v:imagedata r:id="rId24" o:title=""/>
                 </v:shape>
-                <o:OLEObject Type="Embed" ProgID="PBrush" ShapeID="_x0000_i1026" DrawAspect="Content" ObjectID="_1480014492" r:id="rId25"/>
+                <o:OLEObject Type="Embed" ProgID="PBrush" ShapeID="_x0000_i1026" DrawAspect="Content" ObjectID="_1480015409" r:id="rId25"/>
               </w:object>
             </w:r>
           </w:p>
@@ -21471,7 +21476,7 @@
                 <v:shape id="_x0000_i1027" type="#_x0000_t75" style="width:276.05pt;height:49.05pt" o:ole="">
                   <v:imagedata r:id="rId26" o:title=""/>
                 </v:shape>
-                <o:OLEObject Type="Embed" ProgID="PBrush" ShapeID="_x0000_i1027" DrawAspect="Content" ObjectID="_1480014493" r:id="rId27"/>
+                <o:OLEObject Type="Embed" ProgID="PBrush" ShapeID="_x0000_i1027" DrawAspect="Content" ObjectID="_1480015410" r:id="rId27"/>
               </w:object>
             </w:r>
           </w:p>
@@ -21495,7 +21500,7 @@
                 <v:shape id="_x0000_i1028" type="#_x0000_t75" style="width:270.35pt;height:60.5pt" o:ole="">
                   <v:imagedata r:id="rId28" o:title=""/>
                 </v:shape>
-                <o:OLEObject Type="Embed" ProgID="PBrush" ShapeID="_x0000_i1028" DrawAspect="Content" ObjectID="_1480014494" r:id="rId29"/>
+                <o:OLEObject Type="Embed" ProgID="PBrush" ShapeID="_x0000_i1028" DrawAspect="Content" ObjectID="_1480015411" r:id="rId29"/>
               </w:object>
             </w:r>
           </w:p>
@@ -21514,7 +21519,7 @@
                 <v:shape id="_x0000_i1029" type="#_x0000_t75" style="width:275.2pt;height:76pt" o:ole="">
                   <v:imagedata r:id="rId30" o:title=""/>
                 </v:shape>
-                <o:OLEObject Type="Embed" ProgID="PBrush" ShapeID="_x0000_i1029" DrawAspect="Content" ObjectID="_1480014495" r:id="rId31"/>
+                <o:OLEObject Type="Embed" ProgID="PBrush" ShapeID="_x0000_i1029" DrawAspect="Content" ObjectID="_1480015412" r:id="rId31"/>
               </w:object>
             </w:r>
           </w:p>
@@ -21688,7 +21693,7 @@
                 <v:shape id="_x0000_i1030" type="#_x0000_t75" style="width:265.9pt;height:305.65pt" o:ole="">
                   <v:imagedata r:id="rId32" o:title=""/>
                 </v:shape>
-                <o:OLEObject Type="Embed" ProgID="PBrush" ShapeID="_x0000_i1030" DrawAspect="Content" ObjectID="_1480014496" r:id="rId33"/>
+                <o:OLEObject Type="Embed" ProgID="PBrush" ShapeID="_x0000_i1030" DrawAspect="Content" ObjectID="_1480015413" r:id="rId33"/>
               </w:object>
             </w:r>
           </w:p>
@@ -22667,6 +22672,556 @@
         </w:tc>
       </w:tr>
     </w:tbl>
+    <w:p/>
+    <w:p>
+      <w:pPr>
+        <w:spacing w:after="200" w:line="276" w:lineRule="auto"/>
+      </w:pPr>
+      <w:r>
+        <w:br w:type="page"/>
+      </w:r>
+    </w:p>
+    <w:p>
+      <w:pPr>
+        <w:jc w:val="center"/>
+        <w:rPr>
+          <w:b/>
+          <w:sz w:val="24"/>
+          <w:szCs w:val="24"/>
+        </w:rPr>
+      </w:pPr>
+      <w:r>
+        <w:rPr>
+          <w:b/>
+          <w:sz w:val="24"/>
+          <w:szCs w:val="24"/>
+        </w:rPr>
+        <w:lastRenderedPageBreak/>
+        <w:t>Homework #</w:t>
+      </w:r>
+      <w:r>
+        <w:rPr>
+          <w:b/>
+          <w:sz w:val="24"/>
+          <w:szCs w:val="24"/>
+        </w:rPr>
+        <w:t>5</w:t>
+      </w:r>
+      <w:r>
+        <w:rPr>
+          <w:b/>
+          <w:sz w:val="24"/>
+          <w:szCs w:val="24"/>
+        </w:rPr>
+        <w:t xml:space="preserve"> Keywords</w:t>
+      </w:r>
+    </w:p>
+    <w:p/>
+    <w:tbl>
+      <w:tblPr>
+        <w:tblStyle w:val="TableGrid"/>
+        <w:tblW w:w="0" w:type="auto"/>
+        <w:tblLook w:val="04A0"/>
+      </w:tblPr>
+      <w:tblGrid>
+        <w:gridCol w:w="3528"/>
+        <w:gridCol w:w="4230"/>
+        <w:gridCol w:w="1890"/>
+        <w:gridCol w:w="2088"/>
+      </w:tblGrid>
+      <w:tr>
+        <w:tc>
+          <w:tcPr>
+            <w:tcW w:w="3528" w:type="dxa"/>
+            <w:vAlign w:val="center"/>
+          </w:tcPr>
+          <w:p>
+            <w:r>
+              <w:rPr>
+                <w:b/>
+                <w:color w:val="0000FF"/>
+              </w:rPr>
+              <w:t>Cryptic Splice Site</w:t>
+            </w:r>
+            <w:r>
+              <w:t xml:space="preserve"> – A splice site that is present in the genetic sequence but that is only activated when a variant disrupts the standard donor and acceptor splice sites.</w:t>
+            </w:r>
+          </w:p>
+        </w:tc>
+        <w:tc>
+          <w:tcPr>
+            <w:tcW w:w="4230" w:type="dxa"/>
+            <w:vAlign w:val="center"/>
+          </w:tcPr>
+          <w:p>
+            <w:proofErr w:type="spellStart"/>
+            <w:r>
+              <w:rPr>
+                <w:b/>
+                <w:color w:val="7030A0"/>
+                <w:sz w:val="36"/>
+              </w:rPr>
+              <w:t>NNSplice</w:t>
+            </w:r>
+            <w:proofErr w:type="spellEnd"/>
+            <w:r>
+              <w:t xml:space="preserve"> – Splice Site Predictor Program.  </w:t>
+            </w:r>
+          </w:p>
+          <w:p/>
+          <w:p>
+            <w:r>
+              <w:t xml:space="preserve">Includes </w:t>
+            </w:r>
+            <w:r>
+              <w:rPr>
+                <w:b/>
+                <w:color w:val="0000FF"/>
+              </w:rPr>
+              <w:t xml:space="preserve">minimum </w:t>
+            </w:r>
+            <w:r>
+              <w:rPr>
+                <w:b/>
+                <w:color w:val="0000FF"/>
+              </w:rPr>
+              <w:t>d</w:t>
+            </w:r>
+            <w:r>
+              <w:rPr>
+                <w:b/>
+                <w:color w:val="0000FF"/>
+              </w:rPr>
+              <w:t xml:space="preserve">onor </w:t>
+            </w:r>
+            <w:r>
+              <w:rPr>
+                <w:b/>
+                <w:color w:val="0000FF"/>
+              </w:rPr>
+              <w:t>site score</w:t>
+            </w:r>
+            <w:r>
+              <w:t xml:space="preserve"> and </w:t>
+            </w:r>
+            <w:r>
+              <w:rPr>
+                <w:b/>
+                <w:color w:val="0000FF"/>
+              </w:rPr>
+              <w:t xml:space="preserve">minimum </w:t>
+            </w:r>
+            <w:r>
+              <w:rPr>
+                <w:b/>
+                <w:color w:val="0000FF"/>
+              </w:rPr>
+              <w:t>acceptor</w:t>
+            </w:r>
+            <w:r>
+              <w:rPr>
+                <w:b/>
+                <w:color w:val="0000FF"/>
+              </w:rPr>
+              <w:t xml:space="preserve"> site score</w:t>
+            </w:r>
+            <w:r>
+              <w:t xml:space="preserve"> for filtering the results.</w:t>
+            </w:r>
+          </w:p>
+        </w:tc>
+        <w:tc>
+          <w:tcPr>
+            <w:tcW w:w="1890" w:type="dxa"/>
+            <w:vAlign w:val="center"/>
+          </w:tcPr>
+          <w:p>
+            <w:r>
+              <w:rPr>
+                <w:b/>
+                <w:color w:val="0000FF"/>
+              </w:rPr>
+              <w:t>Donor Splice Site</w:t>
+            </w:r>
+            <w:r>
+              <w:t xml:space="preserve"> – 5’ end of intron.  Usually beings with “GU”.</w:t>
+            </w:r>
+          </w:p>
+        </w:tc>
+        <w:tc>
+          <w:tcPr>
+            <w:tcW w:w="2088" w:type="dxa"/>
+            <w:vAlign w:val="center"/>
+          </w:tcPr>
+          <w:p>
+            <w:r>
+              <w:rPr>
+                <w:b/>
+                <w:color w:val="0000FF"/>
+              </w:rPr>
+              <w:t>Acceptor</w:t>
+            </w:r>
+            <w:r>
+              <w:rPr>
+                <w:b/>
+                <w:color w:val="0000FF"/>
+              </w:rPr>
+              <w:t xml:space="preserve"> Splice Site</w:t>
+            </w:r>
+            <w:r>
+              <w:t xml:space="preserve"> – 3’ end of intron.  Usually beings with “AG”.</w:t>
+            </w:r>
+          </w:p>
+        </w:tc>
+      </w:tr>
+    </w:tbl>
+    <w:p/>
+    <w:tbl>
+      <w:tblPr>
+        <w:tblStyle w:val="TableGrid"/>
+        <w:tblW w:w="0" w:type="auto"/>
+        <w:tblLook w:val="04A0"/>
+      </w:tblPr>
+      <w:tblGrid>
+        <w:gridCol w:w="2268"/>
+        <w:gridCol w:w="3150"/>
+        <w:gridCol w:w="2970"/>
+        <w:gridCol w:w="3348"/>
+      </w:tblGrid>
+      <w:tr>
+        <w:tc>
+          <w:tcPr>
+            <w:tcW w:w="2268" w:type="dxa"/>
+            <w:vAlign w:val="center"/>
+          </w:tcPr>
+          <w:p>
+            <w:r>
+              <w:rPr>
+                <w:b/>
+                <w:color w:val="0000FF"/>
+              </w:rPr>
+              <w:t xml:space="preserve">BIC </w:t>
+            </w:r>
+            <w:r>
+              <w:t>– Breast Cancer Information Core Database</w:t>
+            </w:r>
+          </w:p>
+        </w:tc>
+        <w:tc>
+          <w:tcPr>
+            <w:tcW w:w="3150" w:type="dxa"/>
+            <w:vAlign w:val="center"/>
+          </w:tcPr>
+          <w:p>
+            <w:r>
+              <w:rPr>
+                <w:b/>
+                <w:color w:val="0000FF"/>
+              </w:rPr>
+              <w:t>Splice Site Prediction Tools</w:t>
+            </w:r>
+            <w:r>
+              <w:t xml:space="preserve"> – </w:t>
+            </w:r>
+            <w:proofErr w:type="spellStart"/>
+            <w:r>
+              <w:t>NNSplice</w:t>
+            </w:r>
+            <w:proofErr w:type="spellEnd"/>
+            <w:r>
+              <w:t xml:space="preserve">, SSF, </w:t>
+            </w:r>
+            <w:proofErr w:type="spellStart"/>
+            <w:r>
+              <w:t>MaxEntScan</w:t>
+            </w:r>
+            <w:proofErr w:type="spellEnd"/>
+            <w:r>
+              <w:t xml:space="preserve">, </w:t>
+            </w:r>
+            <w:proofErr w:type="spellStart"/>
+            <w:r>
+              <w:t>GeneSplice</w:t>
+            </w:r>
+            <w:proofErr w:type="spellEnd"/>
+          </w:p>
+        </w:tc>
+        <w:tc>
+          <w:tcPr>
+            <w:tcW w:w="2970" w:type="dxa"/>
+            <w:vAlign w:val="center"/>
+          </w:tcPr>
+          <w:p>
+            <w:r>
+              <w:rPr>
+                <w:b/>
+                <w:color w:val="0000FF"/>
+              </w:rPr>
+              <w:t>Evolutionary/Genetic Distance</w:t>
+            </w:r>
+            <w:r>
+              <w:t xml:space="preserve"> – Metric for quantifying the difference between two or more sequences.</w:t>
+            </w:r>
+          </w:p>
+        </w:tc>
+        <w:tc>
+          <w:tcPr>
+            <w:tcW w:w="3348" w:type="dxa"/>
+            <w:vAlign w:val="center"/>
+          </w:tcPr>
+          <w:p>
+            <w:r>
+              <w:rPr>
+                <w:b/>
+                <w:color w:val="0000FF"/>
+              </w:rPr>
+              <w:t>Phylogenetic Tree</w:t>
+            </w:r>
+            <w:r>
+              <w:t xml:space="preserve"> – Summarizes the key aspects of the </w:t>
+            </w:r>
+            <w:r>
+              <w:rPr>
+                <w:b/>
+                <w:color w:val="FF0000"/>
+              </w:rPr>
+              <w:t>reconstructed</w:t>
+            </w:r>
+            <w:r>
+              <w:rPr>
+                <w:b/>
+                <w:color w:val="FF0000"/>
+              </w:rPr>
+              <w:t>/hypothetical</w:t>
+            </w:r>
+            <w:r>
+              <w:t xml:space="preserve"> evolutionary history.</w:t>
+            </w:r>
+          </w:p>
+        </w:tc>
+      </w:tr>
+    </w:tbl>
+    <w:p/>
+    <w:tbl>
+      <w:tblPr>
+        <w:tblStyle w:val="TableGrid"/>
+        <w:tblW w:w="0" w:type="auto"/>
+        <w:tblLook w:val="04A0"/>
+      </w:tblPr>
+      <w:tblGrid>
+        <w:gridCol w:w="2934"/>
+        <w:gridCol w:w="2934"/>
+        <w:gridCol w:w="2934"/>
+        <w:gridCol w:w="2934"/>
+      </w:tblGrid>
+      <w:tr>
+        <w:tc>
+          <w:tcPr>
+            <w:tcW w:w="2934" w:type="dxa"/>
+            <w:vAlign w:val="center"/>
+          </w:tcPr>
+          <w:p/>
+        </w:tc>
+        <w:tc>
+          <w:tcPr>
+            <w:tcW w:w="2934" w:type="dxa"/>
+            <w:vAlign w:val="center"/>
+          </w:tcPr>
+          <w:p/>
+        </w:tc>
+        <w:tc>
+          <w:tcPr>
+            <w:tcW w:w="2934" w:type="dxa"/>
+            <w:vAlign w:val="center"/>
+          </w:tcPr>
+          <w:p/>
+        </w:tc>
+        <w:tc>
+          <w:tcPr>
+            <w:tcW w:w="2934" w:type="dxa"/>
+            <w:vAlign w:val="center"/>
+          </w:tcPr>
+          <w:p/>
+        </w:tc>
+      </w:tr>
+    </w:tbl>
+    <w:p/>
+    <w:tbl>
+      <w:tblPr>
+        <w:tblStyle w:val="TableGrid"/>
+        <w:tblW w:w="0" w:type="auto"/>
+        <w:tblLook w:val="04A0"/>
+      </w:tblPr>
+      <w:tblGrid>
+        <w:gridCol w:w="2934"/>
+        <w:gridCol w:w="2934"/>
+        <w:gridCol w:w="2934"/>
+        <w:gridCol w:w="2934"/>
+      </w:tblGrid>
+      <w:tr>
+        <w:tc>
+          <w:tcPr>
+            <w:tcW w:w="2934" w:type="dxa"/>
+            <w:vAlign w:val="center"/>
+          </w:tcPr>
+          <w:p/>
+        </w:tc>
+        <w:tc>
+          <w:tcPr>
+            <w:tcW w:w="2934" w:type="dxa"/>
+            <w:vAlign w:val="center"/>
+          </w:tcPr>
+          <w:p/>
+        </w:tc>
+        <w:tc>
+          <w:tcPr>
+            <w:tcW w:w="2934" w:type="dxa"/>
+            <w:vAlign w:val="center"/>
+          </w:tcPr>
+          <w:p/>
+        </w:tc>
+        <w:tc>
+          <w:tcPr>
+            <w:tcW w:w="2934" w:type="dxa"/>
+            <w:vAlign w:val="center"/>
+          </w:tcPr>
+          <w:p/>
+        </w:tc>
+      </w:tr>
+    </w:tbl>
+    <w:p/>
+    <w:tbl>
+      <w:tblPr>
+        <w:tblStyle w:val="TableGrid"/>
+        <w:tblW w:w="0" w:type="auto"/>
+        <w:tblLook w:val="04A0"/>
+      </w:tblPr>
+      <w:tblGrid>
+        <w:gridCol w:w="2934"/>
+        <w:gridCol w:w="2934"/>
+        <w:gridCol w:w="2934"/>
+        <w:gridCol w:w="2934"/>
+      </w:tblGrid>
+      <w:tr>
+        <w:tc>
+          <w:tcPr>
+            <w:tcW w:w="2934" w:type="dxa"/>
+            <w:vAlign w:val="center"/>
+          </w:tcPr>
+          <w:p/>
+        </w:tc>
+        <w:tc>
+          <w:tcPr>
+            <w:tcW w:w="2934" w:type="dxa"/>
+            <w:vAlign w:val="center"/>
+          </w:tcPr>
+          <w:p/>
+        </w:tc>
+        <w:tc>
+          <w:tcPr>
+            <w:tcW w:w="2934" w:type="dxa"/>
+            <w:vAlign w:val="center"/>
+          </w:tcPr>
+          <w:p/>
+        </w:tc>
+        <w:tc>
+          <w:tcPr>
+            <w:tcW w:w="2934" w:type="dxa"/>
+            <w:vAlign w:val="center"/>
+          </w:tcPr>
+          <w:p/>
+        </w:tc>
+      </w:tr>
+    </w:tbl>
+    <w:p/>
+    <w:tbl>
+      <w:tblPr>
+        <w:tblStyle w:val="TableGrid"/>
+        <w:tblW w:w="0" w:type="auto"/>
+        <w:tblLook w:val="04A0"/>
+      </w:tblPr>
+      <w:tblGrid>
+        <w:gridCol w:w="2934"/>
+        <w:gridCol w:w="2934"/>
+        <w:gridCol w:w="2934"/>
+        <w:gridCol w:w="2934"/>
+      </w:tblGrid>
+      <w:tr>
+        <w:tc>
+          <w:tcPr>
+            <w:tcW w:w="2934" w:type="dxa"/>
+            <w:vAlign w:val="center"/>
+          </w:tcPr>
+          <w:p/>
+        </w:tc>
+        <w:tc>
+          <w:tcPr>
+            <w:tcW w:w="2934" w:type="dxa"/>
+            <w:vAlign w:val="center"/>
+          </w:tcPr>
+          <w:p/>
+        </w:tc>
+        <w:tc>
+          <w:tcPr>
+            <w:tcW w:w="2934" w:type="dxa"/>
+            <w:vAlign w:val="center"/>
+          </w:tcPr>
+          <w:p/>
+        </w:tc>
+        <w:tc>
+          <w:tcPr>
+            <w:tcW w:w="2934" w:type="dxa"/>
+            <w:vAlign w:val="center"/>
+          </w:tcPr>
+          <w:p/>
+        </w:tc>
+      </w:tr>
+    </w:tbl>
+    <w:p/>
+    <w:tbl>
+      <w:tblPr>
+        <w:tblStyle w:val="TableGrid"/>
+        <w:tblW w:w="0" w:type="auto"/>
+        <w:tblLook w:val="04A0"/>
+      </w:tblPr>
+      <w:tblGrid>
+        <w:gridCol w:w="2934"/>
+        <w:gridCol w:w="2934"/>
+        <w:gridCol w:w="2934"/>
+        <w:gridCol w:w="2934"/>
+      </w:tblGrid>
+      <w:tr>
+        <w:tc>
+          <w:tcPr>
+            <w:tcW w:w="2934" w:type="dxa"/>
+            <w:vAlign w:val="center"/>
+          </w:tcPr>
+          <w:p/>
+        </w:tc>
+        <w:tc>
+          <w:tcPr>
+            <w:tcW w:w="2934" w:type="dxa"/>
+            <w:vAlign w:val="center"/>
+          </w:tcPr>
+          <w:p/>
+        </w:tc>
+        <w:tc>
+          <w:tcPr>
+            <w:tcW w:w="2934" w:type="dxa"/>
+            <w:vAlign w:val="center"/>
+          </w:tcPr>
+          <w:p/>
+        </w:tc>
+        <w:tc>
+          <w:tcPr>
+            <w:tcW w:w="2934" w:type="dxa"/>
+            <w:vAlign w:val="center"/>
+          </w:tcPr>
+          <w:p/>
+        </w:tc>
+      </w:tr>
+    </w:tbl>
+    <w:p/>
     <w:p/>
     <w:p/>
     <w:sectPr>
@@ -22720,7 +23275,7 @@
             <w:rPr>
               <w:noProof/>
             </w:rPr>
-            <w:t>12</w:t>
+            <w:t>16</w:t>
           </w:r>
         </w:fldSimple>
       </w:p>

</xml_diff>

<commit_message>
Uploading hands on #13. Also updated the final exam study guide.
</commit_message>
<xml_diff>
--- a/CS123A/Final Exam Study Guide/CS123A Final Exam Study Guide.docx
+++ b/CS123A/Final Exam Study Guide/CS123A Final Exam Study Guide.docx
@@ -14465,10 +14465,10 @@
                   <v:path o:extrusionok="f" gradientshapeok="t" o:connecttype="rect"/>
                   <o:lock v:ext="edit" aspectratio="t"/>
                 </v:shapetype>
-                <v:shape id="_x0000_i1025" type="#_x0000_t75" style="width:161pt;height:78.8pt" o:ole="">
+                <v:shape id="_x0000_i1025" type="#_x0000_t75" style="width:161.2pt;height:78.45pt" o:ole="">
                   <v:imagedata r:id="rId15" o:title=""/>
                 </v:shape>
-                <o:OLEObject Type="Embed" ProgID="PBrush" ShapeID="_x0000_i1025" DrawAspect="Content" ObjectID="_1480033389" r:id="rId16"/>
+                <o:OLEObject Type="Embed" ProgID="PBrush" ShapeID="_x0000_i1025" DrawAspect="Content" ObjectID="_1480036668" r:id="rId16"/>
               </w:object>
             </w:r>
           </w:p>
@@ -21454,10 +21454,10 @@
             </w:pPr>
             <w:r>
               <w:object w:dxaOrig="8145" w:dyaOrig="1575">
-                <v:shape id="_x0000_i1026" type="#_x0000_t75" style="width:258.1pt;height:49.6pt" o:ole="">
+                <v:shape id="_x0000_i1026" type="#_x0000_t75" style="width:257.9pt;height:49.45pt" o:ole="">
                   <v:imagedata r:id="rId24" o:title=""/>
                 </v:shape>
-                <o:OLEObject Type="Embed" ProgID="PBrush" ShapeID="_x0000_i1026" DrawAspect="Content" ObjectID="_1480033390" r:id="rId25"/>
+                <o:OLEObject Type="Embed" ProgID="PBrush" ShapeID="_x0000_i1026" DrawAspect="Content" ObjectID="_1480036669" r:id="rId25"/>
               </w:object>
             </w:r>
           </w:p>
@@ -21473,10 +21473,10 @@
             </w:pPr>
             <w:r>
               <w:object w:dxaOrig="8505" w:dyaOrig="1515">
-                <v:shape id="_x0000_i1027" type="#_x0000_t75" style="width:275.75pt;height:48.9pt" o:ole="">
+                <v:shape id="_x0000_i1027" type="#_x0000_t75" style="width:276.2pt;height:48.9pt" o:ole="">
                   <v:imagedata r:id="rId26" o:title=""/>
                 </v:shape>
-                <o:OLEObject Type="Embed" ProgID="PBrush" ShapeID="_x0000_i1027" DrawAspect="Content" ObjectID="_1480033391" r:id="rId27"/>
+                <o:OLEObject Type="Embed" ProgID="PBrush" ShapeID="_x0000_i1027" DrawAspect="Content" ObjectID="_1480036670" r:id="rId27"/>
               </w:object>
             </w:r>
           </w:p>
@@ -21497,10 +21497,10 @@
             </w:pPr>
             <w:r>
               <w:object w:dxaOrig="9000" w:dyaOrig="2010">
-                <v:shape id="_x0000_i1028" type="#_x0000_t75" style="width:270.35pt;height:60.45pt" o:ole="">
+                <v:shape id="_x0000_i1028" type="#_x0000_t75" style="width:270.25pt;height:60.2pt" o:ole="">
                   <v:imagedata r:id="rId28" o:title=""/>
                 </v:shape>
-                <o:OLEObject Type="Embed" ProgID="PBrush" ShapeID="_x0000_i1028" DrawAspect="Content" ObjectID="_1480033392" r:id="rId29"/>
+                <o:OLEObject Type="Embed" ProgID="PBrush" ShapeID="_x0000_i1028" DrawAspect="Content" ObjectID="_1480036671" r:id="rId29"/>
               </w:object>
             </w:r>
           </w:p>
@@ -21516,10 +21516,10 @@
             </w:pPr>
             <w:r>
               <w:object w:dxaOrig="7875" w:dyaOrig="2175">
-                <v:shape id="_x0000_i1029" type="#_x0000_t75" style="width:275.1pt;height:76.1pt" o:ole="">
+                <v:shape id="_x0000_i1029" type="#_x0000_t75" style="width:275.1pt;height:75.75pt" o:ole="">
                   <v:imagedata r:id="rId30" o:title=""/>
                 </v:shape>
-                <o:OLEObject Type="Embed" ProgID="PBrush" ShapeID="_x0000_i1029" DrawAspect="Content" ObjectID="_1480033393" r:id="rId31"/>
+                <o:OLEObject Type="Embed" ProgID="PBrush" ShapeID="_x0000_i1029" DrawAspect="Content" ObjectID="_1480036672" r:id="rId31"/>
               </w:object>
             </w:r>
           </w:p>
@@ -21690,10 +21690,10 @@
           <w:p>
             <w:r>
               <w:object w:dxaOrig="10365" w:dyaOrig="11925">
-                <v:shape id="_x0000_i1030" type="#_x0000_t75" style="width:265.6pt;height:305.65pt" o:ole="">
+                <v:shape id="_x0000_i1030" type="#_x0000_t75" style="width:265.95pt;height:305.75pt" o:ole="">
                   <v:imagedata r:id="rId32" o:title=""/>
                 </v:shape>
-                <o:OLEObject Type="Embed" ProgID="PBrush" ShapeID="_x0000_i1030" DrawAspect="Content" ObjectID="_1480033394" r:id="rId33"/>
+                <o:OLEObject Type="Embed" ProgID="PBrush" ShapeID="_x0000_i1030" DrawAspect="Content" ObjectID="_1480036673" r:id="rId33"/>
               </w:object>
             </w:r>
           </w:p>
@@ -24316,6 +24316,10 @@
       </w:tr>
     </w:tbl>
     <w:p/>
+    <w:p/>
+    <w:p/>
+    <w:p/>
+    <w:p/>
     <w:p>
       <w:pPr>
         <w:jc w:val="center"/>
@@ -24329,6 +24333,7 @@
           <w:b/>
           <w:sz w:val="22"/>
         </w:rPr>
+        <w:lastRenderedPageBreak/>
         <w:t>Types of Phylogenetic Trees</w:t>
       </w:r>
     </w:p>
@@ -24376,15 +24381,7 @@
                 <w:b/>
                 <w:color w:val="FF0000"/>
               </w:rPr>
-              <w:t xml:space="preserve">branch lengths have no </w:t>
-            </w:r>
-            <w:r>
-              <w:rPr>
-                <w:b/>
-                <w:color w:val="FF0000"/>
-              </w:rPr>
-              <w:lastRenderedPageBreak/>
-              <w:t>meaning.</w:t>
+              <w:t>branch lengths have no meaning.</w:t>
             </w:r>
             <w:r>
               <w:t xml:space="preserve">  Only tree topology is defined.</w:t>
@@ -24448,7 +24445,6 @@
                 <w:b/>
                 <w:color w:val="0000FF"/>
               </w:rPr>
-              <w:lastRenderedPageBreak/>
               <w:t>Additive Tree</w:t>
             </w:r>
             <w:r>
@@ -24467,15 +24463,7 @@
                 <w:b/>
                 <w:color w:val="FF0000"/>
               </w:rPr>
-              <w:t xml:space="preserve">quantitative </w:t>
-            </w:r>
-            <w:r>
-              <w:rPr>
-                <w:b/>
-                <w:color w:val="FF0000"/>
-              </w:rPr>
-              <w:lastRenderedPageBreak/>
-              <w:t>measure of evolution divergence</w:t>
+              <w:t>quantitative measure of evolution divergence</w:t>
             </w:r>
             <w:r>
               <w:t xml:space="preserve">.  Can be rooted or </w:t>
@@ -24546,7 +24534,6 @@
                 <w:b/>
                 <w:color w:val="0000FF"/>
               </w:rPr>
-              <w:lastRenderedPageBreak/>
               <w:t xml:space="preserve">Additive Tree with </w:t>
             </w:r>
             <w:proofErr w:type="spellStart"/>
@@ -24559,11 +24546,7 @@
             </w:r>
             <w:proofErr w:type="spellEnd"/>
             <w:r>
-              <w:t xml:space="preserve"> – Same as an additive tree, but it includes a distantly related </w:t>
-            </w:r>
-            <w:r>
-              <w:lastRenderedPageBreak/>
-              <w:t xml:space="preserve">organism called </w:t>
+              <w:t xml:space="preserve"> – Same as an additive tree, but it includes a distantly related organism called </w:t>
             </w:r>
             <w:proofErr w:type="gramStart"/>
             <w:r>
@@ -24641,7 +24624,6 @@
                 <w:b/>
                 <w:color w:val="0000FF"/>
               </w:rPr>
-              <w:lastRenderedPageBreak/>
               <w:t>Ultrametric</w:t>
             </w:r>
             <w:proofErr w:type="spellEnd"/>
@@ -24656,11 +24638,7 @@
               <w:t xml:space="preserve"> – Same as an additive tree </w:t>
             </w:r>
             <w:r>
-              <w:t xml:space="preserve">except that all branches in the tree have a common rate of mutation.  This is referred to as </w:t>
-            </w:r>
-            <w:r>
-              <w:lastRenderedPageBreak/>
-              <w:t xml:space="preserve">the </w:t>
+              <w:t xml:space="preserve">except that all branches in the tree have a common rate of mutation.  This is referred to as the </w:t>
             </w:r>
             <w:r>
               <w:rPr>
@@ -24731,6 +24709,107 @@
         </w:tc>
       </w:tr>
     </w:tbl>
+    <w:p/>
+    <w:tbl>
+      <w:tblPr>
+        <w:tblStyle w:val="TableGrid"/>
+        <w:tblW w:w="0" w:type="auto"/>
+        <w:tblLook w:val="04A0"/>
+      </w:tblPr>
+      <w:tblGrid>
+        <w:gridCol w:w="2934"/>
+        <w:gridCol w:w="2934"/>
+        <w:gridCol w:w="2934"/>
+        <w:gridCol w:w="2934"/>
+      </w:tblGrid>
+      <w:tr>
+        <w:tc>
+          <w:tcPr>
+            <w:tcW w:w="2934" w:type="dxa"/>
+          </w:tcPr>
+          <w:p>
+            <w:pPr>
+              <w:jc w:val="center"/>
+              <w:rPr>
+                <w:b/>
+                <w:color w:val="0000FF"/>
+              </w:rPr>
+            </w:pPr>
+            <w:r>
+              <w:rPr>
+                <w:b/>
+                <w:color w:val="0000FF"/>
+              </w:rPr>
+              <w:t>Types of Phylogenetic Trees</w:t>
+            </w:r>
+          </w:p>
+          <w:p>
+            <w:pPr>
+              <w:pStyle w:val="ListParagraph"/>
+              <w:numPr>
+                <w:ilvl w:val="0"/>
+                <w:numId w:val="9"/>
+              </w:numPr>
+              <w:ind w:left="270" w:hanging="180"/>
+              <w:rPr>
+                <w:b/>
+                <w:color w:val="E36C0A" w:themeColor="accent6" w:themeShade="BF"/>
+              </w:rPr>
+            </w:pPr>
+            <w:r>
+              <w:rPr>
+                <w:b/>
+                <w:color w:val="E36C0A" w:themeColor="accent6" w:themeShade="BF"/>
+              </w:rPr>
+              <w:t>Distance Based (e.g. UPGMA)</w:t>
+            </w:r>
+          </w:p>
+          <w:p>
+            <w:pPr>
+              <w:pStyle w:val="ListParagraph"/>
+              <w:numPr>
+                <w:ilvl w:val="0"/>
+                <w:numId w:val="9"/>
+              </w:numPr>
+              <w:ind w:left="270" w:hanging="180"/>
+              <w:rPr>
+                <w:b/>
+                <w:color w:val="E36C0A" w:themeColor="accent6" w:themeShade="BF"/>
+              </w:rPr>
+            </w:pPr>
+            <w:r>
+              <w:rPr>
+                <w:b/>
+                <w:color w:val="E36C0A" w:themeColor="accent6" w:themeShade="BF"/>
+              </w:rPr>
+              <w:t xml:space="preserve">Character Based </w:t>
+            </w:r>
+            <w:r>
+              <w:t>– Uses morphological features.</w:t>
+            </w:r>
+          </w:p>
+        </w:tc>
+        <w:tc>
+          <w:tcPr>
+            <w:tcW w:w="2934" w:type="dxa"/>
+          </w:tcPr>
+          <w:p/>
+        </w:tc>
+        <w:tc>
+          <w:tcPr>
+            <w:tcW w:w="2934" w:type="dxa"/>
+          </w:tcPr>
+          <w:p/>
+        </w:tc>
+        <w:tc>
+          <w:tcPr>
+            <w:tcW w:w="2934" w:type="dxa"/>
+          </w:tcPr>
+          <w:p/>
+        </w:tc>
+      </w:tr>
+    </w:tbl>
+    <w:p/>
     <w:p/>
     <w:p>
       <w:pPr>
@@ -28013,7 +28092,6 @@
           <w:b/>
           <w:sz w:val="22"/>
         </w:rPr>
-        <w:lastRenderedPageBreak/>
         <w:t>Hands On Exercise #1</w:t>
       </w:r>
       <w:r>
@@ -28718,25 +28796,245 @@
             <w:tcW w:w="3510" w:type="dxa"/>
             <w:vAlign w:val="center"/>
           </w:tcPr>
-          <w:p/>
+          <w:p>
+            <w:r>
+              <w:t>In Pasteur, we selected “</w:t>
+            </w:r>
+            <w:r>
+              <w:rPr>
+                <w:b/>
+                <w:color w:val="0000FF"/>
+              </w:rPr>
+              <w:t>Distance Based</w:t>
+            </w:r>
+            <w:r>
+              <w:t>” trees (as opposed to “</w:t>
+            </w:r>
+            <w:r>
+              <w:rPr>
+                <w:b/>
+                <w:color w:val="0000FF"/>
+              </w:rPr>
+              <w:t>Character Based</w:t>
+            </w:r>
+            <w:r>
+              <w:t xml:space="preserve">”).  </w:t>
+            </w:r>
+          </w:p>
         </w:tc>
         <w:tc>
           <w:tcPr>
             <w:tcW w:w="2934" w:type="dxa"/>
             <w:vAlign w:val="center"/>
           </w:tcPr>
-          <w:p/>
+          <w:p>
+            <w:r>
+              <w:t xml:space="preserve">In Pasteur, you can enable </w:t>
+            </w:r>
+            <w:r>
+              <w:rPr>
+                <w:b/>
+                <w:color w:val="0000FF"/>
+              </w:rPr>
+              <w:t xml:space="preserve">bootstrap analysis </w:t>
+            </w:r>
+            <w:r>
+              <w:t>to verify support for features in the true.</w:t>
+            </w:r>
+          </w:p>
         </w:tc>
         <w:tc>
           <w:tcPr>
             <w:tcW w:w="2934" w:type="dxa"/>
             <w:vAlign w:val="center"/>
           </w:tcPr>
-          <w:p/>
+          <w:p>
+            <w:r>
+              <w:rPr>
+                <w:b/>
+                <w:color w:val="0000FF"/>
+              </w:rPr>
+              <w:t xml:space="preserve">Replicates </w:t>
+            </w:r>
+            <w:r>
+              <w:t>– Number of bootstrap replicates in bootstrap analysis.</w:t>
+            </w:r>
+          </w:p>
         </w:tc>
       </w:tr>
     </w:tbl>
     <w:p/>
+    <w:tbl>
+      <w:tblPr>
+        <w:tblStyle w:val="TableGrid"/>
+        <w:tblW w:w="0" w:type="auto"/>
+        <w:tblLook w:val="04A0"/>
+      </w:tblPr>
+      <w:tblGrid>
+        <w:gridCol w:w="2988"/>
+        <w:gridCol w:w="2880"/>
+        <w:gridCol w:w="2160"/>
+        <w:gridCol w:w="3708"/>
+      </w:tblGrid>
+      <w:tr>
+        <w:tc>
+          <w:tcPr>
+            <w:tcW w:w="2988" w:type="dxa"/>
+            <w:vAlign w:val="center"/>
+          </w:tcPr>
+          <w:p>
+            <w:r>
+              <w:t xml:space="preserve">Pasteur Phylogenetic analysis is used to run the </w:t>
+            </w:r>
+            <w:r>
+              <w:t>“</w:t>
+            </w:r>
+            <w:r>
+              <w:rPr>
+                <w:b/>
+                <w:color w:val="0000FF"/>
+              </w:rPr>
+              <w:t>neighbor</w:t>
+            </w:r>
+            <w:r>
+              <w:t>”</w:t>
+            </w:r>
+            <w:r>
+              <w:t xml:space="preserve"> analysis.</w:t>
+            </w:r>
+            <w:r>
+              <w:t xml:space="preserve">  To run it, you click on “</w:t>
+            </w:r>
+            <w:r>
+              <w:rPr>
+                <w:b/>
+                <w:color w:val="0000FF"/>
+              </w:rPr>
+              <w:t>further analysis</w:t>
+            </w:r>
+            <w:r>
+              <w:t>.”</w:t>
+            </w:r>
+          </w:p>
+        </w:tc>
+        <w:tc>
+          <w:tcPr>
+            <w:tcW w:w="2880" w:type="dxa"/>
+            <w:vAlign w:val="center"/>
+          </w:tcPr>
+          <w:p>
+            <w:r>
+              <w:t>Pasteur refers to a “</w:t>
+            </w:r>
+            <w:r>
+              <w:rPr>
+                <w:b/>
+                <w:color w:val="0000FF"/>
+              </w:rPr>
+              <w:t>condensed tree</w:t>
+            </w:r>
+            <w:r>
+              <w:t>” as a “</w:t>
+            </w:r>
+            <w:r>
+              <w:rPr>
+                <w:b/>
+                <w:color w:val="0000FF"/>
+              </w:rPr>
+              <w:t>consensus tree</w:t>
+            </w:r>
+            <w:r>
+              <w:t>” where links without support are removed.</w:t>
+            </w:r>
+          </w:p>
+        </w:tc>
+        <w:tc>
+          <w:tcPr>
+            <w:tcW w:w="2160" w:type="dxa"/>
+            <w:vAlign w:val="center"/>
+          </w:tcPr>
+          <w:p>
+            <w:pPr>
+              <w:rPr>
+                <w:b/>
+                <w:color w:val="FF0000"/>
+              </w:rPr>
+            </w:pPr>
+            <w:r>
+              <w:rPr>
+                <w:b/>
+                <w:color w:val="FF0000"/>
+              </w:rPr>
+              <w:t xml:space="preserve">Tree out of Pasteur is </w:t>
+            </w:r>
+            <w:proofErr w:type="spellStart"/>
+            <w:r>
+              <w:rPr>
+                <w:b/>
+                <w:color w:val="FF0000"/>
+              </w:rPr>
+              <w:t>unrooted</w:t>
+            </w:r>
+            <w:proofErr w:type="spellEnd"/>
+            <w:r>
+              <w:rPr>
+                <w:b/>
+                <w:color w:val="FF0000"/>
+              </w:rPr>
+              <w:t>.</w:t>
+            </w:r>
+          </w:p>
+        </w:tc>
+        <w:tc>
+          <w:tcPr>
+            <w:tcW w:w="3708" w:type="dxa"/>
+            <w:vAlign w:val="center"/>
+          </w:tcPr>
+          <w:p>
+            <w:pPr>
+              <w:rPr>
+                <w:b/>
+                <w:color w:val="0000FF"/>
+              </w:rPr>
+            </w:pPr>
+            <w:r>
+              <w:rPr>
+                <w:b/>
+                <w:color w:val="0000FF"/>
+              </w:rPr>
+              <w:t>Tool Name for Phylogenetic Tree:</w:t>
+            </w:r>
+          </w:p>
+          <w:p>
+            <w:pPr>
+              <w:jc w:val="center"/>
+              <w:rPr>
+                <w:b/>
+                <w:color w:val="7030A0"/>
+              </w:rPr>
+            </w:pPr>
+            <w:proofErr w:type="spellStart"/>
+            <w:r>
+              <w:rPr>
+                <w:b/>
+                <w:color w:val="7030A0"/>
+                <w:sz w:val="36"/>
+              </w:rPr>
+              <w:t>Mobyle</w:t>
+            </w:r>
+            <w:proofErr w:type="spellEnd"/>
+            <w:r>
+              <w:rPr>
+                <w:b/>
+                <w:color w:val="7030A0"/>
+                <w:sz w:val="36"/>
+              </w:rPr>
+              <w:t xml:space="preserve"> @ Pasteur</w:t>
+            </w:r>
+          </w:p>
+        </w:tc>
+      </w:tr>
+    </w:tbl>
     <w:p/>
     <w:p/>
     <w:p/>
@@ -29255,6 +29553,95 @@
     </w:lvl>
   </w:abstractNum>
   <w:abstractNum w:abstractNumId="4">
+    <w:nsid w:val="4A347367"/>
+    <w:multiLevelType w:val="hybridMultilevel"/>
+    <w:tmpl w:val="FE0231BE"/>
+    <w:lvl w:ilvl="0" w:tplc="0409000F">
+      <w:start w:val="1"/>
+      <w:numFmt w:val="decimal"/>
+      <w:lvlText w:val="%1."/>
+      <w:lvlJc w:val="left"/>
+      <w:pPr>
+        <w:ind w:left="720" w:hanging="360"/>
+      </w:pPr>
+      <w:rPr>
+        <w:rFonts w:hint="default"/>
+      </w:rPr>
+    </w:lvl>
+    <w:lvl w:ilvl="1" w:tplc="04090019" w:tentative="1">
+      <w:start w:val="1"/>
+      <w:numFmt w:val="lowerLetter"/>
+      <w:lvlText w:val="%2."/>
+      <w:lvlJc w:val="left"/>
+      <w:pPr>
+        <w:ind w:left="1440" w:hanging="360"/>
+      </w:pPr>
+    </w:lvl>
+    <w:lvl w:ilvl="2" w:tplc="0409001B" w:tentative="1">
+      <w:start w:val="1"/>
+      <w:numFmt w:val="lowerRoman"/>
+      <w:lvlText w:val="%3."/>
+      <w:lvlJc w:val="right"/>
+      <w:pPr>
+        <w:ind w:left="2160" w:hanging="180"/>
+      </w:pPr>
+    </w:lvl>
+    <w:lvl w:ilvl="3" w:tplc="0409000F" w:tentative="1">
+      <w:start w:val="1"/>
+      <w:numFmt w:val="decimal"/>
+      <w:lvlText w:val="%4."/>
+      <w:lvlJc w:val="left"/>
+      <w:pPr>
+        <w:ind w:left="2880" w:hanging="360"/>
+      </w:pPr>
+    </w:lvl>
+    <w:lvl w:ilvl="4" w:tplc="04090019" w:tentative="1">
+      <w:start w:val="1"/>
+      <w:numFmt w:val="lowerLetter"/>
+      <w:lvlText w:val="%5."/>
+      <w:lvlJc w:val="left"/>
+      <w:pPr>
+        <w:ind w:left="3600" w:hanging="360"/>
+      </w:pPr>
+    </w:lvl>
+    <w:lvl w:ilvl="5" w:tplc="0409001B" w:tentative="1">
+      <w:start w:val="1"/>
+      <w:numFmt w:val="lowerRoman"/>
+      <w:lvlText w:val="%6."/>
+      <w:lvlJc w:val="right"/>
+      <w:pPr>
+        <w:ind w:left="4320" w:hanging="180"/>
+      </w:pPr>
+    </w:lvl>
+    <w:lvl w:ilvl="6" w:tplc="0409000F" w:tentative="1">
+      <w:start w:val="1"/>
+      <w:numFmt w:val="decimal"/>
+      <w:lvlText w:val="%7."/>
+      <w:lvlJc w:val="left"/>
+      <w:pPr>
+        <w:ind w:left="5040" w:hanging="360"/>
+      </w:pPr>
+    </w:lvl>
+    <w:lvl w:ilvl="7" w:tplc="04090019" w:tentative="1">
+      <w:start w:val="1"/>
+      <w:numFmt w:val="lowerLetter"/>
+      <w:lvlText w:val="%8."/>
+      <w:lvlJc w:val="left"/>
+      <w:pPr>
+        <w:ind w:left="5760" w:hanging="360"/>
+      </w:pPr>
+    </w:lvl>
+    <w:lvl w:ilvl="8" w:tplc="0409001B" w:tentative="1">
+      <w:start w:val="1"/>
+      <w:numFmt w:val="lowerRoman"/>
+      <w:lvlText w:val="%9."/>
+      <w:lvlJc w:val="right"/>
+      <w:pPr>
+        <w:ind w:left="6480" w:hanging="180"/>
+      </w:pPr>
+    </w:lvl>
+  </w:abstractNum>
+  <w:abstractNum w:abstractNumId="5">
     <w:nsid w:val="6DB93042"/>
     <w:multiLevelType w:val="hybridMultilevel"/>
     <w:tmpl w:val="D38403E6"/>
@@ -29343,7 +29730,7 @@
       </w:pPr>
     </w:lvl>
   </w:abstractNum>
-  <w:abstractNum w:abstractNumId="5">
+  <w:abstractNum w:abstractNumId="6">
     <w:nsid w:val="741220E4"/>
     <w:multiLevelType w:val="hybridMultilevel"/>
     <w:tmpl w:val="21CE3596"/>
@@ -29456,7 +29843,7 @@
       </w:rPr>
     </w:lvl>
   </w:abstractNum>
-  <w:abstractNum w:abstractNumId="6">
+  <w:abstractNum w:abstractNumId="7">
     <w:nsid w:val="76C821D2"/>
     <w:multiLevelType w:val="hybridMultilevel"/>
     <w:tmpl w:val="BCD8487E"/>
@@ -29569,7 +29956,7 @@
       </w:rPr>
     </w:lvl>
   </w:abstractNum>
-  <w:abstractNum w:abstractNumId="7">
+  <w:abstractNum w:abstractNumId="8">
     <w:nsid w:val="7D2847FD"/>
     <w:multiLevelType w:val="hybridMultilevel"/>
     <w:tmpl w:val="5738715C"/>
@@ -29659,7 +30046,7 @@
     </w:lvl>
   </w:abstractNum>
   <w:num w:numId="1">
-    <w:abstractNumId w:val="6"/>
+    <w:abstractNumId w:val="7"/>
   </w:num>
   <w:num w:numId="2">
     <w:abstractNumId w:val="2"/>
@@ -29671,15 +30058,18 @@
     <w:abstractNumId w:val="1"/>
   </w:num>
   <w:num w:numId="5">
-    <w:abstractNumId w:val="5"/>
+    <w:abstractNumId w:val="6"/>
   </w:num>
   <w:num w:numId="6">
     <w:abstractNumId w:val="0"/>
   </w:num>
   <w:num w:numId="7">
-    <w:abstractNumId w:val="7"/>
+    <w:abstractNumId w:val="8"/>
   </w:num>
   <w:num w:numId="8">
+    <w:abstractNumId w:val="5"/>
+  </w:num>
+  <w:num w:numId="9">
     <w:abstractNumId w:val="4"/>
   </w:num>
 </w:numbering>
@@ -30208,7 +30598,7 @@
   </w:compat>
   <w:rsids>
     <w:rsidRoot w:val="00A02AC5"/>
-    <w:rsid w:val="006F36CD"/>
+    <w:rsid w:val="00002333"/>
     <w:rsid w:val="00A02AC5"/>
   </w:rsids>
   <m:mathPr>

</xml_diff>